<commit_message>
Some docs for revision
</commit_message>
<xml_diff>
--- a/final-project.docx
+++ b/final-project.docx
@@ -2332,15 +2332,7 @@
         <w:t xml:space="preserve">As required, infrastructure will be deployed to AWS environment. </w:t>
       </w:r>
       <w:r>
-        <w:t xml:space="preserve">Infrastructure will be realized as </w:t>
-      </w:r>
-      <w:proofErr w:type="spellStart"/>
-      <w:r>
-        <w:t>IaC</w:t>
-      </w:r>
-      <w:proofErr w:type="spellEnd"/>
-      <w:r>
-        <w:t xml:space="preserve"> (infrastructure as a code) using Terraform and Terraform AWS provider library. </w:t>
+        <w:t xml:space="preserve">Infrastructure will be realized as IaC (infrastructure as a code) using Terraform and Terraform AWS provider library. </w:t>
       </w:r>
       <w:r>
         <w:t>For code versioning will be used git version control</w:t>
@@ -2375,6 +2367,9 @@
         <w:jc w:val="center"/>
       </w:pPr>
       <w:r>
+        <w:rPr>
+          <w:noProof/>
+        </w:rPr>
         <w:drawing>
           <wp:inline distT="0" distB="0" distL="0" distR="0" wp14:anchorId="7CCCDCE2" wp14:editId="0E4E9C8B">
             <wp:extent cx="5495884" cy="6353175"/>
@@ -2457,15 +2452,7 @@
         <w:t xml:space="preserve">For </w:t>
       </w:r>
       <w:r>
-        <w:t xml:space="preserve">virtual cloud (VPC) creation was made a module named: </w:t>
-      </w:r>
-      <w:proofErr w:type="spellStart"/>
-      <w:r>
-        <w:t>my_vpc</w:t>
-      </w:r>
-      <w:proofErr w:type="spellEnd"/>
-      <w:r>
-        <w:t>. This module automatically creates:</w:t>
+        <w:t>virtual cloud (VPC) creation was made a module named: my_vpc. This module automatically creates:</w:t>
       </w:r>
     </w:p>
     <w:p>
@@ -2662,11 +2649,9 @@
             <w:pPr>
               <w:ind w:firstLine="0"/>
             </w:pPr>
-            <w:proofErr w:type="spellStart"/>
             <w:r>
               <w:t>vpc_name</w:t>
             </w:r>
-            <w:proofErr w:type="spellEnd"/>
           </w:p>
         </w:tc>
         <w:tc>
@@ -2715,11 +2700,9 @@
             <w:pPr>
               <w:ind w:firstLine="0"/>
             </w:pPr>
-            <w:proofErr w:type="spellStart"/>
             <w:r>
               <w:t>vpc_cidr_range</w:t>
             </w:r>
-            <w:proofErr w:type="spellEnd"/>
           </w:p>
         </w:tc>
         <w:tc>
@@ -2768,11 +2751,9 @@
             <w:pPr>
               <w:ind w:firstLine="0"/>
             </w:pPr>
-            <w:proofErr w:type="spellStart"/>
             <w:r>
               <w:t>public_subnets</w:t>
             </w:r>
-            <w:proofErr w:type="spellEnd"/>
           </w:p>
         </w:tc>
         <w:tc>
@@ -2818,11 +2799,9 @@
             <w:pPr>
               <w:ind w:firstLine="0"/>
             </w:pPr>
-            <w:proofErr w:type="spellStart"/>
             <w:r>
               <w:t>private_subnets</w:t>
             </w:r>
-            <w:proofErr w:type="spellEnd"/>
           </w:p>
         </w:tc>
         <w:tc>
@@ -2868,11 +2847,9 @@
             <w:pPr>
               <w:ind w:firstLine="0"/>
             </w:pPr>
-            <w:proofErr w:type="spellStart"/>
             <w:r>
               <w:t>azs</w:t>
             </w:r>
-            <w:proofErr w:type="spellEnd"/>
           </w:p>
         </w:tc>
         <w:tc>
@@ -2939,11 +2916,9 @@
             <w:pPr>
               <w:ind w:firstLine="0"/>
             </w:pPr>
-            <w:proofErr w:type="spellStart"/>
             <w:r>
               <w:t>public_ids</w:t>
             </w:r>
-            <w:proofErr w:type="spellEnd"/>
           </w:p>
         </w:tc>
         <w:tc>
@@ -2992,11 +2967,9 @@
             <w:pPr>
               <w:ind w:firstLine="0"/>
             </w:pPr>
-            <w:proofErr w:type="spellStart"/>
             <w:r>
               <w:t>private_ids</w:t>
             </w:r>
-            <w:proofErr w:type="spellEnd"/>
           </w:p>
         </w:tc>
         <w:tc>
@@ -3045,11 +3018,9 @@
             <w:pPr>
               <w:ind w:firstLine="0"/>
             </w:pPr>
-            <w:proofErr w:type="spellStart"/>
             <w:r>
               <w:t>vpc_id</w:t>
             </w:r>
-            <w:proofErr w:type="spellEnd"/>
           </w:p>
         </w:tc>
         <w:tc>
@@ -3095,11 +3066,9 @@
             <w:pPr>
               <w:ind w:firstLine="0"/>
             </w:pPr>
-            <w:proofErr w:type="spellStart"/>
             <w:r>
               <w:t>db_subnet_gr_name</w:t>
             </w:r>
-            <w:proofErr w:type="spellEnd"/>
           </w:p>
         </w:tc>
         <w:tc>
@@ -3139,15 +3108,7 @@
     <w:p/>
     <w:p>
       <w:r>
-        <w:t xml:space="preserve">When using </w:t>
-      </w:r>
-      <w:proofErr w:type="spellStart"/>
-      <w:r>
-        <w:t>my_vpc</w:t>
-      </w:r>
-      <w:proofErr w:type="spellEnd"/>
-      <w:r>
-        <w:t xml:space="preserve"> module, </w:t>
+        <w:t xml:space="preserve">When using my_vpc module, </w:t>
       </w:r>
       <w:r>
         <w:t xml:space="preserve">you </w:t>
@@ -3360,11 +3321,9 @@
             <w:pPr>
               <w:ind w:firstLine="0"/>
             </w:pPr>
-            <w:proofErr w:type="spellStart"/>
             <w:r>
               <w:t>vpc_id</w:t>
             </w:r>
-            <w:proofErr w:type="spellEnd"/>
           </w:p>
         </w:tc>
         <w:tc>
@@ -3410,11 +3369,9 @@
             <w:pPr>
               <w:ind w:firstLine="0"/>
             </w:pPr>
-            <w:proofErr w:type="spellStart"/>
             <w:r>
               <w:t>environment_name</w:t>
             </w:r>
-            <w:proofErr w:type="spellEnd"/>
           </w:p>
         </w:tc>
         <w:tc>
@@ -3481,11 +3438,9 @@
             <w:pPr>
               <w:ind w:firstLine="0"/>
             </w:pPr>
-            <w:proofErr w:type="spellStart"/>
             <w:r>
               <w:t>alb_sq_id</w:t>
             </w:r>
-            <w:proofErr w:type="spellEnd"/>
           </w:p>
         </w:tc>
         <w:tc>
@@ -3531,11 +3486,9 @@
             <w:pPr>
               <w:ind w:firstLine="0"/>
             </w:pPr>
-            <w:proofErr w:type="spellStart"/>
             <w:r>
               <w:t>ecs_sg_id</w:t>
             </w:r>
-            <w:proofErr w:type="spellEnd"/>
           </w:p>
         </w:tc>
         <w:tc>
@@ -3581,11 +3534,9 @@
             <w:pPr>
               <w:ind w:firstLine="0"/>
             </w:pPr>
-            <w:proofErr w:type="spellStart"/>
             <w:r>
               <w:t>db_sg_id</w:t>
             </w:r>
-            <w:proofErr w:type="spellEnd"/>
           </w:p>
         </w:tc>
         <w:tc>
@@ -3641,11 +3592,9 @@
       <w:r>
         <w:t xml:space="preserve"> </w:t>
       </w:r>
-      <w:proofErr w:type="spellStart"/>
       <w:r>
         <w:t>stdout</w:t>
       </w:r>
-      <w:proofErr w:type="spellEnd"/>
       <w:r>
         <w:t>. Creating log group to combine logs and log stream.</w:t>
       </w:r>
@@ -3704,7 +3653,6 @@
           <w:numId w:val="8"/>
         </w:numPr>
       </w:pPr>
-      <w:proofErr w:type="spellStart"/>
       <w:r>
         <w:rPr>
           <w:b/>
@@ -3712,7 +3660,6 @@
         </w:rPr>
         <w:t>db_creds</w:t>
       </w:r>
-      <w:proofErr w:type="spellEnd"/>
       <w:r>
         <w:t xml:space="preserve"> – this secrete used to connect to database. Secret properties:</w:t>
       </w:r>
@@ -3725,13 +3672,8 @@
           <w:numId w:val="8"/>
         </w:numPr>
       </w:pPr>
-      <w:proofErr w:type="spellStart"/>
-      <w:r>
-        <w:t>db_username</w:t>
-      </w:r>
-      <w:proofErr w:type="spellEnd"/>
-      <w:r>
-        <w:t>;</w:t>
+      <w:r>
+        <w:t>db_username;</w:t>
       </w:r>
     </w:p>
     <w:p>
@@ -3742,13 +3684,8 @@
           <w:numId w:val="8"/>
         </w:numPr>
       </w:pPr>
-      <w:proofErr w:type="spellStart"/>
-      <w:r>
-        <w:t>db_password</w:t>
-      </w:r>
-      <w:proofErr w:type="spellEnd"/>
-      <w:r>
-        <w:t>;</w:t>
+      <w:r>
+        <w:t>db_password;</w:t>
       </w:r>
     </w:p>
     <w:p>
@@ -3759,13 +3696,8 @@
           <w:numId w:val="8"/>
         </w:numPr>
       </w:pPr>
-      <w:proofErr w:type="spellStart"/>
-      <w:r>
-        <w:t>db_host</w:t>
-      </w:r>
-      <w:proofErr w:type="spellEnd"/>
-      <w:r>
-        <w:t>;</w:t>
+      <w:r>
+        <w:t>db_host;</w:t>
       </w:r>
     </w:p>
     <w:p>
@@ -3776,13 +3708,8 @@
           <w:numId w:val="8"/>
         </w:numPr>
       </w:pPr>
-      <w:proofErr w:type="spellStart"/>
-      <w:r>
-        <w:t>db_name</w:t>
-      </w:r>
-      <w:proofErr w:type="spellEnd"/>
-      <w:r>
-        <w:t>;</w:t>
+      <w:r>
+        <w:t>db_name;</w:t>
       </w:r>
     </w:p>
     <w:p>
@@ -3793,7 +3720,6 @@
           <w:numId w:val="8"/>
         </w:numPr>
       </w:pPr>
-      <w:proofErr w:type="spellStart"/>
       <w:r>
         <w:rPr>
           <w:b/>
@@ -3801,7 +3727,6 @@
         </w:rPr>
         <w:t>registry_creds</w:t>
       </w:r>
-      <w:proofErr w:type="spellEnd"/>
       <w:r>
         <w:t xml:space="preserve"> – this secret used to connect to docker hub registry.</w:t>
       </w:r>
@@ -3856,15 +3781,7 @@
     </w:p>
     <w:p>
       <w:r>
-        <w:t>Changed “</w:t>
-      </w:r>
-      <w:proofErr w:type="spellStart"/>
-      <w:r>
-        <w:t>ecsTaskExecutionRole</w:t>
-      </w:r>
-      <w:proofErr w:type="spellEnd"/>
-      <w:r>
-        <w:t xml:space="preserve">” role policies. Appended </w:t>
+        <w:t xml:space="preserve">Changed “ecsTaskExecutionRole” role policies. Appended </w:t>
       </w:r>
       <w:r>
         <w:t xml:space="preserve">two </w:t>
@@ -3906,15 +3823,7 @@
         <w:t>L</w:t>
       </w:r>
       <w:r>
-        <w:t xml:space="preserve">og </w:t>
-      </w:r>
-      <w:proofErr w:type="spellStart"/>
-      <w:r>
-        <w:t>stdout</w:t>
-      </w:r>
-      <w:proofErr w:type="spellEnd"/>
-      <w:r>
-        <w:t xml:space="preserve"> to CloudWatch log group.</w:t>
+        <w:t>og stdout to CloudWatch log group.</w:t>
       </w:r>
     </w:p>
     <w:p>
@@ -3932,7 +3841,6 @@
       <w:r>
         <w:t xml:space="preserve">Using AWS RDS. Selected database – MySQL. Database uses private subnets group to restrict accessibility from outside. Secrets for database is used from secrets manager. Security group defined by </w:t>
       </w:r>
-      <w:proofErr w:type="spellStart"/>
       <w:r>
         <w:rPr>
           <w:b/>
@@ -3942,7 +3850,6 @@
         </w:rPr>
         <w:t>db_sq_id</w:t>
       </w:r>
-      <w:proofErr w:type="spellEnd"/>
       <w:r>
         <w:rPr>
           <w:b/>
@@ -4117,15 +4024,7 @@
         </w:numPr>
       </w:pPr>
       <w:r>
-        <w:t>Task definition – task definitions define the task capabilities (</w:t>
-      </w:r>
-      <w:proofErr w:type="spellStart"/>
-      <w:r>
-        <w:t>cpu</w:t>
-      </w:r>
-      <w:proofErr w:type="spellEnd"/>
-      <w:r>
-        <w:t xml:space="preserve">, memory, network mode). In task definition also </w:t>
+        <w:t xml:space="preserve">Task definition – task definitions define the task capabilities (cpu, memory, network mode). In task definition also </w:t>
       </w:r>
       <w:r>
         <w:t>configures</w:t>
@@ -4209,6 +4108,9 @@
         <w:jc w:val="center"/>
       </w:pPr>
       <w:r>
+        <w:rPr>
+          <w:noProof/>
+        </w:rPr>
         <w:drawing>
           <wp:inline distT="0" distB="0" distL="0" distR="0" wp14:anchorId="6E859883" wp14:editId="5D6AA98F">
             <wp:extent cx="5391150" cy="2543333"/>
@@ -4269,6 +4171,9 @@
         <w:ind w:firstLine="0"/>
       </w:pPr>
       <w:r>
+        <w:rPr>
+          <w:noProof/>
+        </w:rPr>
         <w:drawing>
           <wp:inline distT="0" distB="0" distL="0" distR="0" wp14:anchorId="62887674" wp14:editId="7A71BED1">
             <wp:extent cx="6351417" cy="3667125"/>
@@ -4423,34 +4328,13 @@
         <w:t xml:space="preserve"> directory. Style</w:t>
       </w:r>
       <w:r>
-        <w:t xml:space="preserve"> (.</w:t>
-      </w:r>
-      <w:proofErr w:type="spellStart"/>
-      <w:r>
-        <w:t>css</w:t>
-      </w:r>
-      <w:proofErr w:type="spellEnd"/>
-      <w:r>
-        <w:t>)</w:t>
+        <w:t xml:space="preserve"> (.css)</w:t>
       </w:r>
       <w:r>
         <w:t xml:space="preserve"> and </w:t>
       </w:r>
-      <w:proofErr w:type="spellStart"/>
-      <w:r>
-        <w:t>javascript</w:t>
-      </w:r>
-      <w:proofErr w:type="spellEnd"/>
-      <w:r>
-        <w:t xml:space="preserve"> (.</w:t>
-      </w:r>
-      <w:proofErr w:type="spellStart"/>
-      <w:r>
-        <w:t>js</w:t>
-      </w:r>
-      <w:proofErr w:type="spellEnd"/>
-      <w:r>
-        <w:t>)</w:t>
+      <w:r>
+        <w:t>javascript (.js)</w:t>
       </w:r>
       <w:r>
         <w:t xml:space="preserve"> files are located in </w:t>
@@ -4540,6 +4424,59 @@
         <w:jc w:val="left"/>
       </w:pPr>
       <w:r>
+        <w:rPr>
+          <w:noProof/>
+        </w:rPr>
+        <w:drawing>
+          <wp:inline distT="0" distB="0" distL="0" distR="0" wp14:anchorId="16BA3D65" wp14:editId="510BA1C8">
+            <wp:extent cx="6022151" cy="3105150"/>
+            <wp:effectExtent l="0" t="0" r="0" b="0"/>
+            <wp:docPr id="1568495780" name="Picture 1"/>
+            <wp:cNvGraphicFramePr>
+              <a:graphicFrameLocks xmlns:a="http://schemas.openxmlformats.org/drawingml/2006/main" noChangeAspect="1"/>
+            </wp:cNvGraphicFramePr>
+            <a:graphic xmlns:a="http://schemas.openxmlformats.org/drawingml/2006/main">
+              <a:graphicData uri="http://schemas.openxmlformats.org/drawingml/2006/picture">
+                <pic:pic xmlns:pic="http://schemas.openxmlformats.org/drawingml/2006/picture">
+                  <pic:nvPicPr>
+                    <pic:cNvPr id="0" name="Picture 1"/>
+                    <pic:cNvPicPr>
+                      <a:picLocks noChangeAspect="1" noChangeArrowheads="1"/>
+                    </pic:cNvPicPr>
+                  </pic:nvPicPr>
+                  <pic:blipFill>
+                    <a:blip r:embed="rId11" cstate="print">
+                      <a:extLst>
+                        <a:ext uri="{28A0092B-C50C-407E-A947-70E740481C1C}">
+                          <a14:useLocalDpi xmlns:a14="http://schemas.microsoft.com/office/drawing/2010/main" val="0"/>
+                        </a:ext>
+                      </a:extLst>
+                    </a:blip>
+                    <a:srcRect/>
+                    <a:stretch>
+                      <a:fillRect/>
+                    </a:stretch>
+                  </pic:blipFill>
+                  <pic:spPr bwMode="auto">
+                    <a:xfrm>
+                      <a:off x="0" y="0"/>
+                      <a:ext cx="6029990" cy="3109192"/>
+                    </a:xfrm>
+                    <a:prstGeom prst="rect">
+                      <a:avLst/>
+                    </a:prstGeom>
+                    <a:noFill/>
+                    <a:ln>
+                      <a:noFill/>
+                    </a:ln>
+                  </pic:spPr>
+                </pic:pic>
+              </a:graphicData>
+            </a:graphic>
+          </wp:inline>
+        </w:drawing>
+      </w:r>
+      <w:r>
         <w:br w:type="page"/>
       </w:r>
     </w:p>
@@ -4566,6 +4503,66 @@
     <w:p>
       <w:r>
         <w:t>If data is not valid, system will show error messages in top of the page.</w:t>
+      </w:r>
+    </w:p>
+    <w:p>
+      <w:pPr>
+        <w:spacing w:line="259" w:lineRule="auto"/>
+        <w:ind w:firstLine="0"/>
+        <w:jc w:val="center"/>
+      </w:pPr>
+      <w:r>
+        <w:rPr>
+          <w:noProof/>
+        </w:rPr>
+        <w:drawing>
+          <wp:inline distT="0" distB="0" distL="0" distR="0" wp14:anchorId="465A9B60" wp14:editId="7C256A4F">
+            <wp:extent cx="6026400" cy="3106800"/>
+            <wp:effectExtent l="0" t="0" r="0" b="0"/>
+            <wp:docPr id="936228805" name="Picture 2"/>
+            <wp:cNvGraphicFramePr>
+              <a:graphicFrameLocks xmlns:a="http://schemas.openxmlformats.org/drawingml/2006/main" noChangeAspect="1"/>
+            </wp:cNvGraphicFramePr>
+            <a:graphic xmlns:a="http://schemas.openxmlformats.org/drawingml/2006/main">
+              <a:graphicData uri="http://schemas.openxmlformats.org/drawingml/2006/picture">
+                <pic:pic xmlns:pic="http://schemas.openxmlformats.org/drawingml/2006/picture">
+                  <pic:nvPicPr>
+                    <pic:cNvPr id="0" name="Picture 3"/>
+                    <pic:cNvPicPr>
+                      <a:picLocks noChangeAspect="1" noChangeArrowheads="1"/>
+                    </pic:cNvPicPr>
+                  </pic:nvPicPr>
+                  <pic:blipFill>
+                    <a:blip r:embed="rId12" cstate="print">
+                      <a:extLst>
+                        <a:ext uri="{28A0092B-C50C-407E-A947-70E740481C1C}">
+                          <a14:useLocalDpi xmlns:a14="http://schemas.microsoft.com/office/drawing/2010/main" val="0"/>
+                        </a:ext>
+                      </a:extLst>
+                    </a:blip>
+                    <a:srcRect/>
+                    <a:stretch>
+                      <a:fillRect/>
+                    </a:stretch>
+                  </pic:blipFill>
+                  <pic:spPr bwMode="auto">
+                    <a:xfrm>
+                      <a:off x="0" y="0"/>
+                      <a:ext cx="6026400" cy="3106800"/>
+                    </a:xfrm>
+                    <a:prstGeom prst="rect">
+                      <a:avLst/>
+                    </a:prstGeom>
+                    <a:noFill/>
+                    <a:ln>
+                      <a:noFill/>
+                    </a:ln>
+                  </pic:spPr>
+                </pic:pic>
+              </a:graphicData>
+            </a:graphic>
+          </wp:inline>
+        </w:drawing>
       </w:r>
     </w:p>
     <w:p>
@@ -4647,6 +4644,59 @@
       <w:pPr>
         <w:ind w:firstLine="0"/>
       </w:pPr>
+      <w:r>
+        <w:rPr>
+          <w:noProof/>
+        </w:rPr>
+        <w:drawing>
+          <wp:inline distT="0" distB="0" distL="0" distR="0" wp14:anchorId="5FAE2642" wp14:editId="05E67B62">
+            <wp:extent cx="5731510" cy="2955290"/>
+            <wp:effectExtent l="0" t="0" r="2540" b="0"/>
+            <wp:docPr id="995703360" name="Picture 3"/>
+            <wp:cNvGraphicFramePr>
+              <a:graphicFrameLocks xmlns:a="http://schemas.openxmlformats.org/drawingml/2006/main" noChangeAspect="1"/>
+            </wp:cNvGraphicFramePr>
+            <a:graphic xmlns:a="http://schemas.openxmlformats.org/drawingml/2006/main">
+              <a:graphicData uri="http://schemas.openxmlformats.org/drawingml/2006/picture">
+                <pic:pic xmlns:pic="http://schemas.openxmlformats.org/drawingml/2006/picture">
+                  <pic:nvPicPr>
+                    <pic:cNvPr id="0" name="Picture 5"/>
+                    <pic:cNvPicPr>
+                      <a:picLocks noChangeAspect="1" noChangeArrowheads="1"/>
+                    </pic:cNvPicPr>
+                  </pic:nvPicPr>
+                  <pic:blipFill>
+                    <a:blip r:embed="rId13" cstate="print">
+                      <a:extLst>
+                        <a:ext uri="{28A0092B-C50C-407E-A947-70E740481C1C}">
+                          <a14:useLocalDpi xmlns:a14="http://schemas.microsoft.com/office/drawing/2010/main" val="0"/>
+                        </a:ext>
+                      </a:extLst>
+                    </a:blip>
+                    <a:srcRect/>
+                    <a:stretch>
+                      <a:fillRect/>
+                    </a:stretch>
+                  </pic:blipFill>
+                  <pic:spPr bwMode="auto">
+                    <a:xfrm>
+                      <a:off x="0" y="0"/>
+                      <a:ext cx="5731510" cy="2955290"/>
+                    </a:xfrm>
+                    <a:prstGeom prst="rect">
+                      <a:avLst/>
+                    </a:prstGeom>
+                    <a:noFill/>
+                    <a:ln>
+                      <a:noFill/>
+                    </a:ln>
+                  </pic:spPr>
+                </pic:pic>
+              </a:graphicData>
+            </a:graphic>
+          </wp:inline>
+        </w:drawing>
+      </w:r>
     </w:p>
     <w:p>
       <w:r>
@@ -4660,6 +4710,66 @@
         <w:jc w:val="left"/>
       </w:pPr>
       <w:r>
+        <w:rPr>
+          <w:noProof/>
+        </w:rPr>
+        <w:drawing>
+          <wp:inline distT="0" distB="0" distL="0" distR="0" wp14:anchorId="40AA7122" wp14:editId="3E4CBC10">
+            <wp:extent cx="5731510" cy="2955290"/>
+            <wp:effectExtent l="0" t="0" r="2540" b="0"/>
+            <wp:docPr id="2109171392" name="Picture 4"/>
+            <wp:cNvGraphicFramePr>
+              <a:graphicFrameLocks xmlns:a="http://schemas.openxmlformats.org/drawingml/2006/main" noChangeAspect="1"/>
+            </wp:cNvGraphicFramePr>
+            <a:graphic xmlns:a="http://schemas.openxmlformats.org/drawingml/2006/main">
+              <a:graphicData uri="http://schemas.openxmlformats.org/drawingml/2006/picture">
+                <pic:pic xmlns:pic="http://schemas.openxmlformats.org/drawingml/2006/picture">
+                  <pic:nvPicPr>
+                    <pic:cNvPr id="0" name="Picture 7"/>
+                    <pic:cNvPicPr>
+                      <a:picLocks noChangeAspect="1" noChangeArrowheads="1"/>
+                    </pic:cNvPicPr>
+                  </pic:nvPicPr>
+                  <pic:blipFill>
+                    <a:blip r:embed="rId14" cstate="print">
+                      <a:extLst>
+                        <a:ext uri="{28A0092B-C50C-407E-A947-70E740481C1C}">
+                          <a14:useLocalDpi xmlns:a14="http://schemas.microsoft.com/office/drawing/2010/main" val="0"/>
+                        </a:ext>
+                      </a:extLst>
+                    </a:blip>
+                    <a:srcRect/>
+                    <a:stretch>
+                      <a:fillRect/>
+                    </a:stretch>
+                  </pic:blipFill>
+                  <pic:spPr bwMode="auto">
+                    <a:xfrm>
+                      <a:off x="0" y="0"/>
+                      <a:ext cx="5731510" cy="2955290"/>
+                    </a:xfrm>
+                    <a:prstGeom prst="rect">
+                      <a:avLst/>
+                    </a:prstGeom>
+                    <a:noFill/>
+                    <a:ln>
+                      <a:noFill/>
+                    </a:ln>
+                  </pic:spPr>
+                </pic:pic>
+              </a:graphicData>
+            </a:graphic>
+          </wp:inline>
+        </w:drawing>
+      </w:r>
+    </w:p>
+    <w:p>
+      <w:pPr>
+        <w:spacing w:line="259" w:lineRule="auto"/>
+        <w:ind w:firstLine="0"/>
+        <w:jc w:val="left"/>
+      </w:pPr>
+      <w:r>
         <w:br w:type="page"/>
       </w:r>
     </w:p>
@@ -4679,7 +4789,7 @@
     </w:p>
     <w:p/>
     <w:sectPr>
-      <w:footerReference w:type="default" r:id="rId11"/>
+      <w:footerReference w:type="default" r:id="rId15"/>
       <w:pgSz w:w="11906" w:h="16838"/>
       <w:pgMar w:top="1440" w:right="1440" w:bottom="1440" w:left="1440" w:header="567" w:footer="567" w:gutter="0"/>
       <w:cols w:space="1296"/>

</xml_diff>

<commit_message>
Some docs for revision. PDF format added.
</commit_message>
<xml_diff>
--- a/final-project.docx
+++ b/final-project.docx
@@ -2332,7 +2332,15 @@
         <w:t xml:space="preserve">As required, infrastructure will be deployed to AWS environment. </w:t>
       </w:r>
       <w:r>
-        <w:t xml:space="preserve">Infrastructure will be realized as IaC (infrastructure as a code) using Terraform and Terraform AWS provider library. </w:t>
+        <w:t xml:space="preserve">Infrastructure will be realized as </w:t>
+      </w:r>
+      <w:proofErr w:type="spellStart"/>
+      <w:r>
+        <w:t>IaC</w:t>
+      </w:r>
+      <w:proofErr w:type="spellEnd"/>
+      <w:r>
+        <w:t xml:space="preserve"> (infrastructure as a code) using Terraform and Terraform AWS provider library. </w:t>
       </w:r>
       <w:r>
         <w:t>For code versioning will be used git version control</w:t>
@@ -2452,7 +2460,15 @@
         <w:t xml:space="preserve">For </w:t>
       </w:r>
       <w:r>
-        <w:t>virtual cloud (VPC) creation was made a module named: my_vpc. This module automatically creates:</w:t>
+        <w:t xml:space="preserve">virtual cloud (VPC) creation was made a module named: </w:t>
+      </w:r>
+      <w:proofErr w:type="spellStart"/>
+      <w:r>
+        <w:t>my_vpc</w:t>
+      </w:r>
+      <w:proofErr w:type="spellEnd"/>
+      <w:r>
+        <w:t>. This module automatically creates:</w:t>
       </w:r>
     </w:p>
     <w:p>
@@ -2649,9 +2665,11 @@
             <w:pPr>
               <w:ind w:firstLine="0"/>
             </w:pPr>
+            <w:proofErr w:type="spellStart"/>
             <w:r>
               <w:t>vpc_name</w:t>
             </w:r>
+            <w:proofErr w:type="spellEnd"/>
           </w:p>
         </w:tc>
         <w:tc>
@@ -2700,9 +2718,11 @@
             <w:pPr>
               <w:ind w:firstLine="0"/>
             </w:pPr>
+            <w:proofErr w:type="spellStart"/>
             <w:r>
               <w:t>vpc_cidr_range</w:t>
             </w:r>
+            <w:proofErr w:type="spellEnd"/>
           </w:p>
         </w:tc>
         <w:tc>
@@ -2751,9 +2771,11 @@
             <w:pPr>
               <w:ind w:firstLine="0"/>
             </w:pPr>
+            <w:proofErr w:type="spellStart"/>
             <w:r>
               <w:t>public_subnets</w:t>
             </w:r>
+            <w:proofErr w:type="spellEnd"/>
           </w:p>
         </w:tc>
         <w:tc>
@@ -2799,9 +2821,11 @@
             <w:pPr>
               <w:ind w:firstLine="0"/>
             </w:pPr>
+            <w:proofErr w:type="spellStart"/>
             <w:r>
               <w:t>private_subnets</w:t>
             </w:r>
+            <w:proofErr w:type="spellEnd"/>
           </w:p>
         </w:tc>
         <w:tc>
@@ -2847,9 +2871,11 @@
             <w:pPr>
               <w:ind w:firstLine="0"/>
             </w:pPr>
+            <w:proofErr w:type="spellStart"/>
             <w:r>
               <w:t>azs</w:t>
             </w:r>
+            <w:proofErr w:type="spellEnd"/>
           </w:p>
         </w:tc>
         <w:tc>
@@ -2916,9 +2942,11 @@
             <w:pPr>
               <w:ind w:firstLine="0"/>
             </w:pPr>
+            <w:proofErr w:type="spellStart"/>
             <w:r>
               <w:t>public_ids</w:t>
             </w:r>
+            <w:proofErr w:type="spellEnd"/>
           </w:p>
         </w:tc>
         <w:tc>
@@ -2967,9 +2995,11 @@
             <w:pPr>
               <w:ind w:firstLine="0"/>
             </w:pPr>
+            <w:proofErr w:type="spellStart"/>
             <w:r>
               <w:t>private_ids</w:t>
             </w:r>
+            <w:proofErr w:type="spellEnd"/>
           </w:p>
         </w:tc>
         <w:tc>
@@ -3018,9 +3048,11 @@
             <w:pPr>
               <w:ind w:firstLine="0"/>
             </w:pPr>
+            <w:proofErr w:type="spellStart"/>
             <w:r>
               <w:t>vpc_id</w:t>
             </w:r>
+            <w:proofErr w:type="spellEnd"/>
           </w:p>
         </w:tc>
         <w:tc>
@@ -3066,9 +3098,11 @@
             <w:pPr>
               <w:ind w:firstLine="0"/>
             </w:pPr>
+            <w:proofErr w:type="spellStart"/>
             <w:r>
               <w:t>db_subnet_gr_name</w:t>
             </w:r>
+            <w:proofErr w:type="spellEnd"/>
           </w:p>
         </w:tc>
         <w:tc>
@@ -3108,7 +3142,15 @@
     <w:p/>
     <w:p>
       <w:r>
-        <w:t xml:space="preserve">When using my_vpc module, </w:t>
+        <w:t xml:space="preserve">When using </w:t>
+      </w:r>
+      <w:proofErr w:type="spellStart"/>
+      <w:r>
+        <w:t>my_vpc</w:t>
+      </w:r>
+      <w:proofErr w:type="spellEnd"/>
+      <w:r>
+        <w:t xml:space="preserve"> module, </w:t>
       </w:r>
       <w:r>
         <w:t xml:space="preserve">you </w:t>
@@ -3321,9 +3363,11 @@
             <w:pPr>
               <w:ind w:firstLine="0"/>
             </w:pPr>
+            <w:proofErr w:type="spellStart"/>
             <w:r>
               <w:t>vpc_id</w:t>
             </w:r>
+            <w:proofErr w:type="spellEnd"/>
           </w:p>
         </w:tc>
         <w:tc>
@@ -3369,9 +3413,11 @@
             <w:pPr>
               <w:ind w:firstLine="0"/>
             </w:pPr>
+            <w:proofErr w:type="spellStart"/>
             <w:r>
               <w:t>environment_name</w:t>
             </w:r>
+            <w:proofErr w:type="spellEnd"/>
           </w:p>
         </w:tc>
         <w:tc>
@@ -3438,9 +3484,11 @@
             <w:pPr>
               <w:ind w:firstLine="0"/>
             </w:pPr>
+            <w:proofErr w:type="spellStart"/>
             <w:r>
               <w:t>alb_sq_id</w:t>
             </w:r>
+            <w:proofErr w:type="spellEnd"/>
           </w:p>
         </w:tc>
         <w:tc>
@@ -3486,9 +3534,11 @@
             <w:pPr>
               <w:ind w:firstLine="0"/>
             </w:pPr>
+            <w:proofErr w:type="spellStart"/>
             <w:r>
               <w:t>ecs_sg_id</w:t>
             </w:r>
+            <w:proofErr w:type="spellEnd"/>
           </w:p>
         </w:tc>
         <w:tc>
@@ -3534,9 +3584,11 @@
             <w:pPr>
               <w:ind w:firstLine="0"/>
             </w:pPr>
+            <w:proofErr w:type="spellStart"/>
             <w:r>
               <w:t>db_sg_id</w:t>
             </w:r>
+            <w:proofErr w:type="spellEnd"/>
           </w:p>
         </w:tc>
         <w:tc>
@@ -3592,9 +3644,11 @@
       <w:r>
         <w:t xml:space="preserve"> </w:t>
       </w:r>
+      <w:proofErr w:type="spellStart"/>
       <w:r>
         <w:t>stdout</w:t>
       </w:r>
+      <w:proofErr w:type="spellEnd"/>
       <w:r>
         <w:t>. Creating log group to combine logs and log stream.</w:t>
       </w:r>
@@ -3653,6 +3707,7 @@
           <w:numId w:val="8"/>
         </w:numPr>
       </w:pPr>
+      <w:proofErr w:type="spellStart"/>
       <w:r>
         <w:rPr>
           <w:b/>
@@ -3660,6 +3715,7 @@
         </w:rPr>
         <w:t>db_creds</w:t>
       </w:r>
+      <w:proofErr w:type="spellEnd"/>
       <w:r>
         <w:t xml:space="preserve"> – this secrete used to connect to database. Secret properties:</w:t>
       </w:r>
@@ -3672,8 +3728,13 @@
           <w:numId w:val="8"/>
         </w:numPr>
       </w:pPr>
-      <w:r>
-        <w:t>db_username;</w:t>
+      <w:proofErr w:type="spellStart"/>
+      <w:r>
+        <w:t>db_username</w:t>
+      </w:r>
+      <w:proofErr w:type="spellEnd"/>
+      <w:r>
+        <w:t>;</w:t>
       </w:r>
     </w:p>
     <w:p>
@@ -3684,8 +3745,13 @@
           <w:numId w:val="8"/>
         </w:numPr>
       </w:pPr>
-      <w:r>
-        <w:t>db_password;</w:t>
+      <w:proofErr w:type="spellStart"/>
+      <w:r>
+        <w:t>db_password</w:t>
+      </w:r>
+      <w:proofErr w:type="spellEnd"/>
+      <w:r>
+        <w:t>;</w:t>
       </w:r>
     </w:p>
     <w:p>
@@ -3696,8 +3762,13 @@
           <w:numId w:val="8"/>
         </w:numPr>
       </w:pPr>
-      <w:r>
-        <w:t>db_host;</w:t>
+      <w:proofErr w:type="spellStart"/>
+      <w:r>
+        <w:t>db_host</w:t>
+      </w:r>
+      <w:proofErr w:type="spellEnd"/>
+      <w:r>
+        <w:t>;</w:t>
       </w:r>
     </w:p>
     <w:p>
@@ -3708,8 +3779,13 @@
           <w:numId w:val="8"/>
         </w:numPr>
       </w:pPr>
-      <w:r>
-        <w:t>db_name;</w:t>
+      <w:proofErr w:type="spellStart"/>
+      <w:r>
+        <w:t>db_name</w:t>
+      </w:r>
+      <w:proofErr w:type="spellEnd"/>
+      <w:r>
+        <w:t>;</w:t>
       </w:r>
     </w:p>
     <w:p>
@@ -3720,6 +3796,7 @@
           <w:numId w:val="8"/>
         </w:numPr>
       </w:pPr>
+      <w:proofErr w:type="spellStart"/>
       <w:r>
         <w:rPr>
           <w:b/>
@@ -3727,6 +3804,7 @@
         </w:rPr>
         <w:t>registry_creds</w:t>
       </w:r>
+      <w:proofErr w:type="spellEnd"/>
       <w:r>
         <w:t xml:space="preserve"> – this secret used to connect to docker hub registry.</w:t>
       </w:r>
@@ -3781,7 +3859,15 @@
     </w:p>
     <w:p>
       <w:r>
-        <w:t xml:space="preserve">Changed “ecsTaskExecutionRole” role policies. Appended </w:t>
+        <w:t>Changed “</w:t>
+      </w:r>
+      <w:proofErr w:type="spellStart"/>
+      <w:r>
+        <w:t>ecsTaskExecutionRole</w:t>
+      </w:r>
+      <w:proofErr w:type="spellEnd"/>
+      <w:r>
+        <w:t xml:space="preserve">” role policies. Appended </w:t>
       </w:r>
       <w:r>
         <w:t xml:space="preserve">two </w:t>
@@ -3823,7 +3909,15 @@
         <w:t>L</w:t>
       </w:r>
       <w:r>
-        <w:t>og stdout to CloudWatch log group.</w:t>
+        <w:t xml:space="preserve">og </w:t>
+      </w:r>
+      <w:proofErr w:type="spellStart"/>
+      <w:r>
+        <w:t>stdout</w:t>
+      </w:r>
+      <w:proofErr w:type="spellEnd"/>
+      <w:r>
+        <w:t xml:space="preserve"> to CloudWatch log group.</w:t>
       </w:r>
     </w:p>
     <w:p>
@@ -3841,6 +3935,7 @@
       <w:r>
         <w:t xml:space="preserve">Using AWS RDS. Selected database – MySQL. Database uses private subnets group to restrict accessibility from outside. Secrets for database is used from secrets manager. Security group defined by </w:t>
       </w:r>
+      <w:proofErr w:type="spellStart"/>
       <w:r>
         <w:rPr>
           <w:b/>
@@ -3850,6 +3945,7 @@
         </w:rPr>
         <w:t>db_sq_id</w:t>
       </w:r>
+      <w:proofErr w:type="spellEnd"/>
       <w:r>
         <w:rPr>
           <w:b/>
@@ -4024,7 +4120,15 @@
         </w:numPr>
       </w:pPr>
       <w:r>
-        <w:t xml:space="preserve">Task definition – task definitions define the task capabilities (cpu, memory, network mode). In task definition also </w:t>
+        <w:t>Task definition – task definitions define the task capabilities (</w:t>
+      </w:r>
+      <w:proofErr w:type="spellStart"/>
+      <w:r>
+        <w:t>cpu</w:t>
+      </w:r>
+      <w:proofErr w:type="spellEnd"/>
+      <w:r>
+        <w:t xml:space="preserve">, memory, network mode). In task definition also </w:t>
       </w:r>
       <w:r>
         <w:t>configures</w:t>
@@ -4328,13 +4432,34 @@
         <w:t xml:space="preserve"> directory. Style</w:t>
       </w:r>
       <w:r>
-        <w:t xml:space="preserve"> (.css)</w:t>
+        <w:t xml:space="preserve"> (.</w:t>
+      </w:r>
+      <w:proofErr w:type="spellStart"/>
+      <w:r>
+        <w:t>css</w:t>
+      </w:r>
+      <w:proofErr w:type="spellEnd"/>
+      <w:r>
+        <w:t>)</w:t>
       </w:r>
       <w:r>
         <w:t xml:space="preserve"> and </w:t>
       </w:r>
-      <w:r>
-        <w:t>javascript (.js)</w:t>
+      <w:proofErr w:type="spellStart"/>
+      <w:r>
+        <w:t>javascript</w:t>
+      </w:r>
+      <w:proofErr w:type="spellEnd"/>
+      <w:r>
+        <w:t xml:space="preserve"> (.</w:t>
+      </w:r>
+      <w:proofErr w:type="spellStart"/>
+      <w:r>
+        <w:t>js</w:t>
+      </w:r>
+      <w:proofErr w:type="spellEnd"/>
+      <w:r>
+        <w:t>)</w:t>
       </w:r>
       <w:r>
         <w:t xml:space="preserve"> files are located in </w:t>

</xml_diff>